<commit_message>
first pass transcription c56-0020
Used mod/mod embedding to group interventions. Applied @rend="zigzag"
(correct value?). Assumed mws as hand of marginal intervention—is
scholar noting pbs marginal intervention in blue?
</commit_message>
<xml_diff>
--- a/incoming/phase1/PBS/Frankenstein Word Files/CH03.docx
+++ b/incoming/phase1/PBS/Frankenstein Word Files/CH03.docx
@@ -14,7 +14,7 @@
         <w:tblLook w:val="0000" w:firstRow="0" w:lastRow="0" w:firstColumn="0" w:lastColumn="0" w:noHBand="0" w:noVBand="0"/>
       </w:tblPr>
       <w:tblGrid>
-        <w:gridCol w:w="2160"/>
+        <w:gridCol w:w="1713"/>
         <w:gridCol w:w="4320"/>
         <w:gridCol w:w="4320"/>
       </w:tblGrid>
@@ -24,7 +24,7 @@
         </w:trPr>
         <w:tc>
           <w:tcPr>
-            <w:tcW w:w="2160" w:type="dxa"/>
+            <w:tcW w:w="1713" w:type="dxa"/>
             <w:tcBorders>
               <w:top w:val="nil"/>
               <w:left w:val="nil"/>
@@ -32,6 +32,8 @@
               <w:right w:val="single" w:sz="2" w:space="0" w:color="000000"/>
             </w:tcBorders>
           </w:tcPr>
+          <w:bookmarkStart w:id="0" w:name="_GoBack"/>
+          <w:bookmarkEnd w:id="0"/>
           <w:p>
             <w:pPr>
               <w:spacing w:before="120" w:line="235" w:lineRule="exact"/>
@@ -140,15 +142,7 @@
               <w:rPr>
                 <w:rFonts w:ascii="Garamond Halbfett Kursiv" w:hAnsi="Garamond Halbfett Kursiv" w:cs="Garamond Halbfett Kursiv"/>
               </w:rPr>
-              <w:t>become a stu</w:t>
-            </w:r>
-            <w:bookmarkStart w:id="0" w:name="_GoBack"/>
-            <w:bookmarkEnd w:id="0"/>
-            <w:r>
-              <w:rPr>
-                <w:rFonts w:ascii="Garamond Halbfett Kursiv" w:hAnsi="Garamond Halbfett Kursiv" w:cs="Garamond Halbfett Kursiv"/>
-              </w:rPr>
-              <w:t>dent</w:t>
+              <w:t>become a student</w:t>
             </w:r>
           </w:p>
           <w:p>

</xml_diff>